<commit_message>
last version of raport1
</commit_message>
<xml_diff>
--- a/1-raport.docx
+++ b/1-raport.docx
@@ -826,7 +826,7 @@
         <w:suppressAutoHyphens w:val="true"/>
         <w:bidi w:val="0"/>
         <w:spacing w:lineRule="auto" w:line="360" w:before="0" w:after="0"/>
-        <w:ind w:left="1077" w:right="0" w:hanging="397"/>
+        <w:ind w:left="2070" w:right="0" w:hanging="360"/>
         <w:contextualSpacing/>
         <w:jc w:val="left"/>
         <w:rPr>
@@ -856,7 +856,7 @@
         <w:suppressAutoHyphens w:val="true"/>
         <w:bidi w:val="0"/>
         <w:spacing w:lineRule="auto" w:line="360" w:before="0" w:after="0"/>
-        <w:ind w:left="1077" w:right="0" w:hanging="397"/>
+        <w:ind w:left="2070" w:right="0" w:hanging="360"/>
         <w:contextualSpacing/>
         <w:jc w:val="left"/>
         <w:rPr>
@@ -886,7 +886,7 @@
         <w:suppressAutoHyphens w:val="true"/>
         <w:bidi w:val="0"/>
         <w:spacing w:lineRule="auto" w:line="360" w:before="0" w:after="0"/>
-        <w:ind w:left="1077" w:right="0" w:hanging="397"/>
+        <w:ind w:left="2070" w:right="0" w:hanging="360"/>
         <w:contextualSpacing/>
         <w:jc w:val="left"/>
         <w:rPr>
@@ -916,7 +916,7 @@
         <w:suppressAutoHyphens w:val="true"/>
         <w:bidi w:val="0"/>
         <w:spacing w:lineRule="auto" w:line="360" w:before="0" w:after="0"/>
-        <w:ind w:left="1077" w:right="0" w:hanging="397"/>
+        <w:ind w:left="2070" w:right="0" w:hanging="360"/>
         <w:contextualSpacing/>
         <w:jc w:val="left"/>
         <w:rPr>
@@ -946,7 +946,7 @@
         <w:suppressAutoHyphens w:val="true"/>
         <w:bidi w:val="0"/>
         <w:spacing w:lineRule="auto" w:line="360" w:before="0" w:after="0"/>
-        <w:ind w:left="1077" w:right="0" w:hanging="397"/>
+        <w:ind w:left="2070" w:right="0" w:hanging="360"/>
         <w:contextualSpacing/>
         <w:jc w:val="left"/>
         <w:rPr>
@@ -976,7 +976,7 @@
         <w:suppressAutoHyphens w:val="true"/>
         <w:bidi w:val="0"/>
         <w:spacing w:lineRule="auto" w:line="360" w:before="0" w:after="0"/>
-        <w:ind w:left="1077" w:right="0" w:hanging="397"/>
+        <w:ind w:left="2070" w:right="0" w:hanging="360"/>
         <w:contextualSpacing/>
         <w:jc w:val="left"/>
         <w:rPr>
@@ -1047,7 +1047,7 @@
         <w:suppressAutoHyphens w:val="true"/>
         <w:bidi w:val="0"/>
         <w:spacing w:lineRule="auto" w:line="360" w:before="0" w:after="0"/>
-        <w:ind w:left="1134" w:right="0" w:hanging="397"/>
+        <w:ind w:left="2340" w:right="0" w:hanging="360"/>
         <w:contextualSpacing/>
         <w:jc w:val="left"/>
         <w:rPr>
@@ -1077,7 +1077,7 @@
         <w:suppressAutoHyphens w:val="true"/>
         <w:bidi w:val="0"/>
         <w:spacing w:lineRule="auto" w:line="360" w:before="0" w:after="0"/>
-        <w:ind w:left="1134" w:right="0" w:hanging="397"/>
+        <w:ind w:left="2340" w:right="0" w:hanging="360"/>
         <w:contextualSpacing/>
         <w:jc w:val="left"/>
         <w:rPr>
@@ -1107,7 +1107,7 @@
         <w:suppressAutoHyphens w:val="true"/>
         <w:bidi w:val="0"/>
         <w:spacing w:lineRule="auto" w:line="360" w:before="0" w:after="0"/>
-        <w:ind w:left="1134" w:right="0" w:hanging="397"/>
+        <w:ind w:left="2340" w:right="0" w:hanging="360"/>
         <w:contextualSpacing/>
         <w:jc w:val="left"/>
         <w:rPr>
@@ -1137,7 +1137,7 @@
         <w:suppressAutoHyphens w:val="true"/>
         <w:bidi w:val="0"/>
         <w:spacing w:lineRule="auto" w:line="360" w:before="0" w:after="0"/>
-        <w:ind w:left="1134" w:right="0" w:hanging="397"/>
+        <w:ind w:left="2340" w:right="0" w:hanging="360"/>
         <w:contextualSpacing/>
         <w:jc w:val="left"/>
         <w:rPr>
@@ -1167,7 +1167,7 @@
         <w:suppressAutoHyphens w:val="true"/>
         <w:bidi w:val="0"/>
         <w:spacing w:lineRule="auto" w:line="360" w:before="0" w:after="0"/>
-        <w:ind w:left="1134" w:right="0" w:hanging="397"/>
+        <w:ind w:left="2340" w:right="0" w:hanging="360"/>
         <w:contextualSpacing/>
         <w:jc w:val="left"/>
         <w:rPr>
@@ -1686,7 +1686,7 @@
         <w:suppressAutoHyphens w:val="true"/>
         <w:bidi w:val="0"/>
         <w:spacing w:lineRule="auto" w:line="360" w:before="0" w:after="0"/>
-        <w:ind w:left="1077" w:right="0" w:hanging="340"/>
+        <w:ind w:left="1425" w:right="0" w:hanging="360"/>
         <w:contextualSpacing/>
         <w:jc w:val="left"/>
         <w:rPr>
@@ -1974,7 +1974,7 @@
         <w:rPr>
           <w:sz w:val="28"/>
         </w:rPr>
-        <w:t>wyświetlanie cennika,</w:t>
+        <w:t xml:space="preserve">wyświetlanie cennika, </w:t>
       </w:r>
     </w:p>
     <w:p>
@@ -2431,7 +2431,7 @@
       <w:fldChar w:fldCharType="separate"/>
     </w:r>
     <w:r>
-      <w:t>2</w:t>
+      <w:t>5</w:t>
     </w:r>
     <w:r>
       <w:fldChar w:fldCharType="end"/>
@@ -4079,6 +4079,24 @@
       <w:rFonts w:cs="Wingdings"/>
     </w:rPr>
   </w:style>
+  <w:style w:type="character" w:styleId="ListLabel9">
+    <w:name w:val="ListLabel 9"/>
+    <w:rPr>
+      <w:rFonts w:cs="Symbol"/>
+    </w:rPr>
+  </w:style>
+  <w:style w:type="character" w:styleId="ListLabel10">
+    <w:name w:val="ListLabel 10"/>
+    <w:rPr>
+      <w:rFonts w:cs="Courier New"/>
+    </w:rPr>
+  </w:style>
+  <w:style w:type="character" w:styleId="ListLabel11">
+    <w:name w:val="ListLabel 11"/>
+    <w:rPr>
+      <w:rFonts w:cs="Wingdings"/>
+    </w:rPr>
+  </w:style>
   <w:style w:type="paragraph" w:styleId="Nagwek" w:customStyle="1">
     <w:name w:val="Nagłówek"/>
     <w:link w:val="NagwekZnak"/>

</xml_diff>